<commit_message>
Report template work in progress
</commit_message>
<xml_diff>
--- a/HaemophilusWeb/ReportTemplates/befund.docx
+++ b/HaemophilusWeb/ReportTemplates/befund.docx
@@ -106,6 +106,14 @@
         </w:rPr>
         <w:t xml:space="preserve">Würzburg, den </w:t>
       </w:r>
+      <w:r>
+        <w:rPr>
+          <w:rFonts w:ascii="Arial" w:hAnsi="Arial" w:cs="Arial"/>
+          <w:bCs/>
+          <w:color w:val="000000"/>
+        </w:rPr>
+        <w:t>{Date}</w:t>
+      </w:r>
     </w:p>
     <w:tbl>
       <w:tblPr>
@@ -119,8 +127,8 @@
       </w:tblPr>
       <w:tblGrid>
         <w:gridCol w:w="2600"/>
-        <w:gridCol w:w="43"/>
-        <w:gridCol w:w="2004"/>
+        <w:gridCol w:w="44"/>
+        <w:gridCol w:w="2053"/>
         <w:gridCol w:w="1500"/>
         <w:gridCol w:w="1220"/>
         <w:gridCol w:w="1559"/>
@@ -245,7 +253,66 @@
                 <w:sz w:val="28"/>
                 <w:szCs w:val="28"/>
               </w:rPr>
-              <w:t xml:space="preserve">Untersuchungsbefund   - </w:t>
+              <w:t xml:space="preserve">Untersuchungsbefund zu </w:t>
+            </w:r>
+            <w:bookmarkStart w:id="0" w:name="KLNr"/>
+            <w:r>
+              <w:rPr>
+                <w:rFonts w:ascii="Arial" w:hAnsi="Arial" w:cs="Arial"/>
+                <w:b/>
+                <w:bCs/>
+                <w:color w:val="000000"/>
+                <w:sz w:val="28"/>
+                <w:szCs w:val="28"/>
+              </w:rPr>
+              <w:t xml:space="preserve">KL </w:t>
+            </w:r>
+            <w:r>
+              <w:rPr>
+                <w:rFonts w:ascii="Arial" w:hAnsi="Arial" w:cs="Arial"/>
+                <w:b/>
+                <w:bCs/>
+                <w:color w:val="000000"/>
+                <w:sz w:val="28"/>
+                <w:szCs w:val="28"/>
+              </w:rPr>
+              <w:t>{</w:t>
+            </w:r>
+            <w:proofErr w:type="spellStart"/>
+            <w:r>
+              <w:rPr>
+                <w:rFonts w:ascii="Arial" w:hAnsi="Arial" w:cs="Arial"/>
+                <w:b/>
+                <w:bCs/>
+                <w:color w:val="000000"/>
+                <w:sz w:val="28"/>
+                <w:szCs w:val="28"/>
+              </w:rPr>
+              <w:t>LaboratoryNumber</w:t>
+            </w:r>
+            <w:proofErr w:type="spellEnd"/>
+            <w:r>
+              <w:rPr>
+                <w:rFonts w:ascii="Arial" w:hAnsi="Arial" w:cs="Arial"/>
+                <w:b/>
+                <w:bCs/>
+                <w:color w:val="000000"/>
+                <w:sz w:val="28"/>
+                <w:szCs w:val="28"/>
+              </w:rPr>
+              <w:t>}</w:t>
+            </w:r>
+            <w:bookmarkEnd w:id="0"/>
+            <w:r>
+              <w:rPr>
+                <w:rFonts w:ascii="Arial" w:hAnsi="Arial" w:cs="Arial"/>
+                <w:b/>
+                <w:bCs/>
+                <w:color w:val="000000"/>
+                <w:sz w:val="28"/>
+                <w:szCs w:val="28"/>
+              </w:rPr>
+              <w:t xml:space="preserve"> - </w:t>
             </w:r>
             <w:r>
               <w:rPr>
@@ -374,6 +441,7 @@
                 <w:szCs w:val="16"/>
               </w:rPr>
             </w:pPr>
+            <w:bookmarkStart w:id="1" w:name="_Hlk389428142"/>
             <w:r>
               <w:rPr>
                 <w:rFonts w:ascii="Arial" w:hAnsi="Arial" w:cs="Arial"/>
@@ -415,8 +483,9 @@
                 <w:sz w:val="16"/>
                 <w:szCs w:val="16"/>
               </w:rPr>
-              <w:t>KL 132/13</w:t>
-            </w:r>
+              <w:t>KL {</w:t>
+            </w:r>
+            <w:proofErr w:type="spellStart"/>
             <w:r>
               <w:rPr>
                 <w:rFonts w:ascii="Arial" w:hAnsi="Arial" w:cs="Arial"/>
@@ -424,17 +493,17 @@
                 <w:sz w:val="16"/>
                 <w:szCs w:val="16"/>
               </w:rPr>
-              <w:t xml:space="preserve"> </w:t>
-            </w:r>
+              <w:t>LaboratoryNumber</w:t>
+            </w:r>
+            <w:proofErr w:type="spellEnd"/>
             <w:r>
               <w:rPr>
                 <w:rFonts w:ascii="Arial" w:hAnsi="Arial" w:cs="Arial"/>
                 <w:color w:val="000000"/>
                 <w:sz w:val="16"/>
                 <w:szCs w:val="16"/>
-                <w:highlight w:val="yellow"/>
-              </w:rPr>
-              <w:t>TDB</w:t>
+              </w:rPr>
+              <w:t>}</w:t>
             </w:r>
           </w:p>
         </w:tc>
@@ -650,8 +719,9 @@
                 <w:sz w:val="16"/>
                 <w:szCs w:val="16"/>
               </w:rPr>
-              <w:t>02.05.2013</w:t>
-            </w:r>
+              <w:t>{</w:t>
+            </w:r>
+            <w:proofErr w:type="spellStart"/>
             <w:r>
               <w:rPr>
                 <w:rFonts w:ascii="Arial" w:hAnsi="Arial" w:cs="Arial"/>
@@ -659,17 +729,17 @@
                 <w:sz w:val="16"/>
                 <w:szCs w:val="16"/>
               </w:rPr>
-              <w:t xml:space="preserve"> </w:t>
-            </w:r>
+              <w:t>SamplingDate</w:t>
+            </w:r>
+            <w:proofErr w:type="spellEnd"/>
             <w:r>
               <w:rPr>
                 <w:rFonts w:ascii="Arial" w:hAnsi="Arial" w:cs="Arial"/>
                 <w:color w:val="000000"/>
                 <w:sz w:val="16"/>
                 <w:szCs w:val="16"/>
-                <w:highlight w:val="yellow"/>
-              </w:rPr>
-              <w:t>TDB</w:t>
+              </w:rPr>
+              <w:t>}</w:t>
             </w:r>
           </w:p>
         </w:tc>
@@ -768,8 +838,9 @@
                 <w:sz w:val="16"/>
                 <w:szCs w:val="16"/>
               </w:rPr>
-              <w:t>07.05.2013</w:t>
-            </w:r>
+              <w:t>{</w:t>
+            </w:r>
+            <w:proofErr w:type="spellStart"/>
             <w:r>
               <w:rPr>
                 <w:rFonts w:ascii="Arial" w:hAnsi="Arial" w:cs="Arial"/>
@@ -777,17 +848,17 @@
                 <w:sz w:val="16"/>
                 <w:szCs w:val="16"/>
               </w:rPr>
-              <w:t xml:space="preserve"> </w:t>
-            </w:r>
+              <w:t>ReceivingDate</w:t>
+            </w:r>
+            <w:proofErr w:type="spellEnd"/>
             <w:r>
               <w:rPr>
                 <w:rFonts w:ascii="Arial" w:hAnsi="Arial" w:cs="Arial"/>
                 <w:color w:val="000000"/>
                 <w:sz w:val="16"/>
                 <w:szCs w:val="16"/>
-                <w:highlight w:val="yellow"/>
-              </w:rPr>
-              <w:t>TDB</w:t>
+              </w:rPr>
+              <w:t>}</w:t>
             </w:r>
           </w:p>
         </w:tc>
@@ -886,26 +957,7 @@
                 <w:sz w:val="16"/>
                 <w:szCs w:val="16"/>
               </w:rPr>
-              <w:t>G.S. / 76199</w:t>
-            </w:r>
-            <w:r>
-              <w:rPr>
-                <w:rFonts w:ascii="Arial" w:hAnsi="Arial" w:cs="Arial"/>
-                <w:color w:val="000000"/>
-                <w:sz w:val="16"/>
-                <w:szCs w:val="16"/>
-              </w:rPr>
-              <w:t xml:space="preserve"> </w:t>
-            </w:r>
-            <w:r>
-              <w:rPr>
-                <w:rFonts w:ascii="Arial" w:hAnsi="Arial" w:cs="Arial"/>
-                <w:color w:val="000000"/>
-                <w:sz w:val="16"/>
-                <w:szCs w:val="16"/>
-                <w:highlight w:val="yellow"/>
-              </w:rPr>
-              <w:t>TDB</w:t>
+              <w:t>{Patient}</w:t>
             </w:r>
           </w:p>
         </w:tc>
@@ -1004,8 +1056,9 @@
                 <w:sz w:val="16"/>
                 <w:szCs w:val="16"/>
               </w:rPr>
-              <w:t>24.09.1921</w:t>
-            </w:r>
+              <w:t>{</w:t>
+            </w:r>
+            <w:proofErr w:type="spellStart"/>
             <w:r>
               <w:rPr>
                 <w:rFonts w:ascii="Arial" w:hAnsi="Arial" w:cs="Arial"/>
@@ -1013,17 +1066,17 @@
                 <w:sz w:val="16"/>
                 <w:szCs w:val="16"/>
               </w:rPr>
-              <w:t xml:space="preserve"> </w:t>
-            </w:r>
+              <w:t>PatientBirthDate</w:t>
+            </w:r>
+            <w:proofErr w:type="spellEnd"/>
             <w:r>
               <w:rPr>
                 <w:rFonts w:ascii="Arial" w:hAnsi="Arial" w:cs="Arial"/>
                 <w:color w:val="000000"/>
                 <w:sz w:val="16"/>
                 <w:szCs w:val="16"/>
-                <w:highlight w:val="yellow"/>
-              </w:rPr>
-              <w:t>TDB</w:t>
+              </w:rPr>
+              <w:t>}</w:t>
             </w:r>
           </w:p>
         </w:tc>
@@ -1122,8 +1175,9 @@
                 <w:sz w:val="16"/>
                 <w:szCs w:val="16"/>
               </w:rPr>
-              <w:t>11616724/B329394</w:t>
-            </w:r>
+              <w:t>{</w:t>
+            </w:r>
+            <w:proofErr w:type="spellStart"/>
             <w:r>
               <w:rPr>
                 <w:rFonts w:ascii="Arial" w:hAnsi="Arial" w:cs="Arial"/>
@@ -1131,17 +1185,17 @@
                 <w:sz w:val="16"/>
                 <w:szCs w:val="16"/>
               </w:rPr>
-              <w:t xml:space="preserve"> </w:t>
-            </w:r>
+              <w:t>SenderLaboratoryNumber</w:t>
+            </w:r>
+            <w:proofErr w:type="spellEnd"/>
             <w:r>
               <w:rPr>
                 <w:rFonts w:ascii="Arial" w:hAnsi="Arial" w:cs="Arial"/>
                 <w:color w:val="000000"/>
                 <w:sz w:val="16"/>
                 <w:szCs w:val="16"/>
-                <w:highlight w:val="yellow"/>
-              </w:rPr>
-              <w:t>TDB</w:t>
+              </w:rPr>
+              <w:t>}</w:t>
             </w:r>
           </w:p>
         </w:tc>
@@ -1171,6 +1225,7 @@
           </w:p>
         </w:tc>
       </w:tr>
+      <w:bookmarkEnd w:id="1"/>
       <w:tr>
         <w:trPr>
           <w:gridAfter w:val="1"/>
@@ -1509,7 +1564,6 @@
                 <w:szCs w:val="22"/>
               </w:rPr>
             </w:pPr>
-            <w:proofErr w:type="spellStart"/>
             <w:r>
               <w:rPr>
                 <w:rFonts w:ascii="Arial" w:hAnsi="Arial" w:cs="Arial"/>
@@ -1520,9 +1574,8 @@
                 <w:sz w:val="22"/>
                 <w:szCs w:val="22"/>
               </w:rPr>
-              <w:t>Haemophilus</w:t>
-            </w:r>
-            <w:proofErr w:type="spellEnd"/>
+              <w:t>{</w:t>
+            </w:r>
             <w:r>
               <w:rPr>
                 <w:rFonts w:ascii="Arial" w:hAnsi="Arial" w:cs="Arial"/>
@@ -1533,9 +1586,8 @@
                 <w:sz w:val="22"/>
                 <w:szCs w:val="22"/>
               </w:rPr>
-              <w:t xml:space="preserve"> </w:t>
-            </w:r>
-            <w:proofErr w:type="spellStart"/>
+              <w:t>Evaluation</w:t>
+            </w:r>
             <w:r>
               <w:rPr>
                 <w:rFonts w:ascii="Arial" w:hAnsi="Arial" w:cs="Arial"/>
@@ -1546,30 +1598,7 @@
                 <w:sz w:val="22"/>
                 <w:szCs w:val="22"/>
               </w:rPr>
-              <w:t>influenzae</w:t>
-            </w:r>
-            <w:proofErr w:type="spellEnd"/>
-            <w:r>
-              <w:rPr>
-                <w:rFonts w:ascii="Arial" w:hAnsi="Arial" w:cs="Arial"/>
-                <w:b/>
-                <w:bCs/>
-                <w:i/>
-                <w:iCs/>
-                <w:sz w:val="22"/>
-                <w:szCs w:val="22"/>
-              </w:rPr>
-              <w:t xml:space="preserve"> </w:t>
-            </w:r>
-            <w:r>
-              <w:rPr>
-                <w:rFonts w:ascii="Arial" w:hAnsi="Arial" w:cs="Arial"/>
-                <w:color w:val="000000"/>
-                <w:sz w:val="16"/>
-                <w:szCs w:val="16"/>
-                <w:highlight w:val="yellow"/>
-              </w:rPr>
-              <w:t>TDB</w:t>
+              <w:t>}</w:t>
             </w:r>
           </w:p>
         </w:tc>
@@ -1701,8 +1730,8 @@
               </w:rPr>
               <w:t>{</w:t>
             </w:r>
-            <w:bookmarkStart w:id="0" w:name="OLE_LINK1"/>
-            <w:bookmarkStart w:id="1" w:name="OLE_LINK2"/>
+            <w:bookmarkStart w:id="2" w:name="OLE_LINK1"/>
+            <w:bookmarkStart w:id="3" w:name="OLE_LINK2"/>
             <w:proofErr w:type="spellStart"/>
             <w:r>
               <w:rPr>
@@ -1715,8 +1744,8 @@
               </w:rPr>
               <w:t>Agglutination</w:t>
             </w:r>
-            <w:bookmarkEnd w:id="0"/>
-            <w:bookmarkEnd w:id="1"/>
+            <w:bookmarkEnd w:id="2"/>
+            <w:bookmarkEnd w:id="3"/>
             <w:r>
               <w:rPr>
                 <w:rFonts w:ascii="Arial" w:hAnsi="Arial" w:cs="Arial"/>
@@ -2084,7 +2113,7 @@
           <w:bCs/>
           <w:color w:val="000000"/>
         </w:rPr>
-        <w:t>: Die Ergebnisse sprechen für einen nicht typisierbaren</w:t>
+        <w:t xml:space="preserve">: </w:t>
       </w:r>
       <w:r>
         <w:rPr>
@@ -2092,84 +2121,7 @@
           <w:bCs/>
           <w:color w:val="000000"/>
         </w:rPr>
-        <w:br/>
-      </w:r>
-      <w:proofErr w:type="spellStart"/>
-      <w:r>
-        <w:rPr>
-          <w:rFonts w:ascii="Arial" w:hAnsi="Arial" w:cs="Arial"/>
-          <w:i/>
-        </w:rPr>
-        <w:t>Haemophilus</w:t>
-      </w:r>
-      <w:proofErr w:type="spellEnd"/>
-      <w:r>
-        <w:rPr>
-          <w:rFonts w:ascii="Arial" w:hAnsi="Arial" w:cs="Arial"/>
-          <w:i/>
-        </w:rPr>
-        <w:t xml:space="preserve"> </w:t>
-      </w:r>
-      <w:proofErr w:type="spellStart"/>
-      <w:r>
-        <w:rPr>
-          <w:rFonts w:ascii="Arial" w:hAnsi="Arial" w:cs="Arial"/>
-          <w:i/>
-        </w:rPr>
-        <w:t>influenzae</w:t>
-      </w:r>
-      <w:proofErr w:type="spellEnd"/>
-      <w:r>
-        <w:rPr>
-          <w:rFonts w:ascii="Arial" w:hAnsi="Arial" w:cs="Arial"/>
-          <w:bCs/>
-          <w:color w:val="000000"/>
-        </w:rPr>
-        <w:t xml:space="preserve"> (</w:t>
-      </w:r>
-      <w:proofErr w:type="spellStart"/>
-      <w:r>
-        <w:rPr>
-          <w:rFonts w:ascii="Arial" w:hAnsi="Arial" w:cs="Arial"/>
-          <w:bCs/>
-          <w:color w:val="000000"/>
-        </w:rPr>
-        <w:t>NTHi</w:t>
-      </w:r>
-      <w:proofErr w:type="spellEnd"/>
-      <w:r>
-        <w:rPr>
-          <w:rFonts w:ascii="Arial" w:hAnsi="Arial" w:cs="Arial"/>
-          <w:bCs/>
-          <w:color w:val="000000"/>
-        </w:rPr>
-        <w:t>).</w:t>
-      </w:r>
-      <w:r>
-        <w:rPr>
-          <w:rFonts w:ascii="Arial" w:hAnsi="Arial" w:cs="Arial"/>
-          <w:bCs/>
-          <w:color w:val="000000"/>
-        </w:rPr>
-        <w:t xml:space="preserve"> </w:t>
-      </w:r>
-      <w:r>
-        <w:rPr>
-          <w:rFonts w:ascii="Arial" w:hAnsi="Arial" w:cs="Arial"/>
-          <w:color w:val="000000"/>
-          <w:sz w:val="16"/>
-          <w:szCs w:val="16"/>
-          <w:highlight w:val="yellow"/>
-        </w:rPr>
-        <w:t>TDB</w:t>
-      </w:r>
-      <w:r>
-        <w:rPr>
-          <w:rFonts w:ascii="Arial" w:hAnsi="Arial" w:cs="Arial"/>
-          <w:bCs/>
-          <w:color w:val="000000"/>
-        </w:rPr>
-        <w:t xml:space="preserve"> </w:t>
+        <w:t>{Interpretation}</w:t>
       </w:r>
     </w:p>
     <w:p>
@@ -2190,85 +2142,44 @@
       <w:r>
         <w:rPr>
           <w:rFonts w:ascii="Arial" w:hAnsi="Arial" w:cs="Arial"/>
+          <w:bCs/>
+          <w:color w:val="000000"/>
         </w:rPr>
-        <w:t xml:space="preserve">Der Nachweis von </w:t>
-      </w:r>
-      <w:r>
-        <w:rPr>
-          <w:rFonts w:ascii="Arial" w:hAnsi="Arial" w:cs="Arial"/>
-          <w:i/>
-        </w:rPr>
-        <w:t>Haemophilus influenzae</w:t>
-      </w:r>
-      <w:r>
-        <w:rPr>
-          <w:rFonts w:ascii="Arial" w:hAnsi="Arial" w:cs="Arial"/>
-        </w:rPr>
-        <w:t xml:space="preserve"> aus primär sterilem Material ist nach §7 IfSG meldepflichtig.</w:t>
-      </w:r>
-      <w:r>
-        <w:rPr>
-          <w:rFonts w:ascii="Arial" w:hAnsi="Arial" w:cs="Arial"/>
-        </w:rPr>
-        <w:t xml:space="preserve"> </w:t>
-      </w:r>
-      <w:r>
-        <w:rPr>
-          <w:rFonts w:ascii="Arial" w:hAnsi="Arial" w:cs="Arial"/>
-        </w:rPr>
-        <w:t xml:space="preserve">Meldekategorie dieses Befundes: </w:t>
+        <w:t>{</w:t>
       </w:r>
       <w:proofErr w:type="spellStart"/>
       <w:r>
         <w:rPr>
           <w:rFonts w:ascii="Arial" w:hAnsi="Arial" w:cs="Arial"/>
-          <w:i/>
+          <w:bCs/>
+          <w:color w:val="000000"/>
         </w:rPr>
-        <w:t>Haemophilus</w:t>
+        <w:t>I</w:t>
+      </w:r>
+      <w:r>
+        <w:rPr>
+          <w:rFonts w:ascii="Arial" w:hAnsi="Arial" w:cs="Arial"/>
+          <w:bCs/>
+          <w:color w:val="000000"/>
+        </w:rPr>
+        <w:t>nterpretation</w:t>
+      </w:r>
+      <w:r>
+        <w:rPr>
+          <w:rFonts w:ascii="Arial" w:hAnsi="Arial" w:cs="Arial"/>
+          <w:bCs/>
+          <w:color w:val="000000"/>
+        </w:rPr>
+        <w:t>Disclaimer</w:t>
       </w:r>
       <w:proofErr w:type="spellEnd"/>
       <w:r>
         <w:rPr>
           <w:rFonts w:ascii="Arial" w:hAnsi="Arial" w:cs="Arial"/>
-          <w:i/>
+          <w:bCs/>
+          <w:color w:val="000000"/>
         </w:rPr>
-        <w:t xml:space="preserve"> </w:t>
-      </w:r>
-      <w:proofErr w:type="spellStart"/>
-      <w:r>
-        <w:rPr>
-          <w:rFonts w:ascii="Arial" w:hAnsi="Arial" w:cs="Arial"/>
-          <w:i/>
-        </w:rPr>
-        <w:t>influenzae</w:t>
-      </w:r>
-      <w:proofErr w:type="spellEnd"/>
-      <w:r>
-        <w:rPr>
-          <w:rFonts w:ascii="Arial" w:hAnsi="Arial" w:cs="Arial"/>
-          <w:i/>
-        </w:rPr>
-        <w:t>,</w:t>
-      </w:r>
-      <w:r>
-        <w:rPr>
-          <w:rFonts w:ascii="Arial" w:hAnsi="Arial" w:cs="Arial"/>
-        </w:rPr>
-        <w:t xml:space="preserve"> </w:t>
-      </w:r>
-      <w:proofErr w:type="spellStart"/>
-      <w:r>
-        <w:rPr>
-          <w:rFonts w:ascii="Arial" w:hAnsi="Arial" w:cs="Arial"/>
-        </w:rPr>
-        <w:t>unbekapselt</w:t>
-      </w:r>
-      <w:proofErr w:type="spellEnd"/>
-      <w:r>
-        <w:rPr>
-          <w:rFonts w:ascii="Arial" w:hAnsi="Arial" w:cs="Arial"/>
-        </w:rPr>
-        <w:t>.</w:t>
+        <w:t>}</w:t>
       </w:r>
     </w:p>
     <w:p>
@@ -2286,54 +2197,8 @@
           <w:rFonts w:ascii="Arial" w:hAnsi="Arial" w:cs="Arial"/>
         </w:rPr>
       </w:pPr>
-    </w:p>
-    <w:p>
-      <w:pPr>
-        <w:widowControl w:val="0"/>
-        <w:tabs>
-          <w:tab w:val="left" w:pos="90"/>
-        </w:tabs>
-        <w:autoSpaceDE w:val="0"/>
-        <w:autoSpaceDN w:val="0"/>
-        <w:adjustRightInd w:val="0"/>
-        <w:spacing w:before="171"/>
-        <w:ind w:right="-2111"/>
-        <w:rPr>
-          <w:rFonts w:ascii="Arial" w:hAnsi="Arial" w:cs="Arial"/>
-        </w:rPr>
-      </w:pPr>
-    </w:p>
-    <w:p>
-      <w:pPr>
-        <w:widowControl w:val="0"/>
-        <w:tabs>
-          <w:tab w:val="left" w:pos="90"/>
-        </w:tabs>
-        <w:autoSpaceDE w:val="0"/>
-        <w:autoSpaceDN w:val="0"/>
-        <w:adjustRightInd w:val="0"/>
-        <w:spacing w:before="171"/>
-        <w:ind w:right="-2111"/>
-        <w:rPr>
-          <w:rFonts w:ascii="Arial" w:hAnsi="Arial" w:cs="Arial"/>
-        </w:rPr>
-      </w:pPr>
-    </w:p>
-    <w:p>
-      <w:pPr>
-        <w:widowControl w:val="0"/>
-        <w:tabs>
-          <w:tab w:val="left" w:pos="90"/>
-        </w:tabs>
-        <w:autoSpaceDE w:val="0"/>
-        <w:autoSpaceDN w:val="0"/>
-        <w:adjustRightInd w:val="0"/>
-        <w:spacing w:before="171"/>
-        <w:ind w:right="-2111"/>
-        <w:rPr>
-          <w:rFonts w:ascii="Arial" w:hAnsi="Arial" w:cs="Arial"/>
-        </w:rPr>
-      </w:pPr>
+      <w:bookmarkStart w:id="4" w:name="_GoBack"/>
+      <w:bookmarkEnd w:id="4"/>
     </w:p>
     <w:p>
       <w:pPr>
@@ -2539,7 +2404,31 @@
                 <w:sz w:val="22"/>
                 <w:szCs w:val="22"/>
               </w:rPr>
-              <w:t>negativ</w:t>
+              <w:t>{</w:t>
+            </w:r>
+            <w:proofErr w:type="spellStart"/>
+            <w:r>
+              <w:rPr>
+                <w:rFonts w:ascii="Arial" w:hAnsi="Arial" w:cs="Arial"/>
+                <w:b/>
+                <w:bCs/>
+                <w:color w:val="000000"/>
+                <w:sz w:val="22"/>
+                <w:szCs w:val="22"/>
+              </w:rPr>
+              <w:t>BetalactamaseString</w:t>
+            </w:r>
+            <w:proofErr w:type="spellEnd"/>
+            <w:r>
+              <w:rPr>
+                <w:rFonts w:ascii="Arial" w:hAnsi="Arial" w:cs="Arial"/>
+                <w:b/>
+                <w:bCs/>
+                <w:color w:val="000000"/>
+                <w:sz w:val="22"/>
+                <w:szCs w:val="22"/>
+              </w:rPr>
+              <w:t>}</w:t>
             </w:r>
           </w:p>
         </w:tc>
@@ -2843,7 +2732,18 @@
                 <w:sz w:val="22"/>
                 <w:szCs w:val="22"/>
               </w:rPr>
-              <w:t>MicBreakpointSusceptible</w:t>
+              <w:t>MicBreakpointSusceptibl</w:t>
+            </w:r>
+            <w:r>
+              <w:rPr>
+                <w:rFonts w:ascii="Arial" w:hAnsi="Arial" w:cs="Arial"/>
+                <w:b/>
+                <w:bCs/>
+                <w:color w:val="000000"/>
+                <w:sz w:val="22"/>
+                <w:szCs w:val="22"/>
+              </w:rPr>
+              <w:t>e</w:t>
             </w:r>
             <w:proofErr w:type="spellEnd"/>
             <w:r>
@@ -2867,27 +2767,6 @@
                 <w:szCs w:val="22"/>
               </w:rPr>
               <w:t xml:space="preserve"> µg/ml</w:t>
-            </w:r>
-            <w:r>
-              <w:rPr>
-                <w:rFonts w:ascii="Arial" w:hAnsi="Arial" w:cs="Arial"/>
-                <w:b/>
-                <w:bCs/>
-                <w:color w:val="000000"/>
-                <w:sz w:val="22"/>
-                <w:szCs w:val="22"/>
-              </w:rPr>
-              <w:t xml:space="preserve"> </w:t>
-            </w:r>
-            <w:r>
-              <w:rPr>
-                <w:rFonts w:ascii="Arial" w:hAnsi="Arial" w:cs="Arial"/>
-                <w:color w:val="000000"/>
-                <w:sz w:val="16"/>
-                <w:szCs w:val="16"/>
-                <w:highlight w:val="yellow"/>
-              </w:rPr>
-              <w:t>TDB</w:t>
             </w:r>
           </w:p>
         </w:tc>
@@ -3008,31 +2887,6 @@
               </w:rPr>
               <w:t>}</w:t>
             </w:r>
-            <w:r>
-              <w:rPr>
-                <w:rFonts w:ascii="Arial" w:hAnsi="Arial" w:cs="Arial"/>
-                <w:b/>
-                <w:bCs/>
-                <w:color w:val="000000"/>
-                <w:sz w:val="22"/>
-                <w:szCs w:val="22"/>
-                <w:lang w:val="en-US"/>
-              </w:rPr>
-              <w:t xml:space="preserve"> </w:t>
-            </w:r>
-            <w:r>
-              <w:rPr>
-                <w:rFonts w:ascii="Arial" w:hAnsi="Arial" w:cs="Arial"/>
-                <w:color w:val="000000"/>
-                <w:sz w:val="16"/>
-                <w:szCs w:val="16"/>
-                <w:highlight w:val="yellow"/>
-                <w:lang w:val="en-US"/>
-              </w:rPr>
-              <w:t>TDB</w:t>
-            </w:r>
-            <w:bookmarkStart w:id="2" w:name="_GoBack"/>
-            <w:bookmarkEnd w:id="2"/>
           </w:p>
         </w:tc>
       </w:tr>
@@ -3262,7 +3116,7 @@
           <w:rFonts w:ascii="Arial" w:hAnsi="Arial" w:cs="Arial"/>
           <w:color w:val="000000"/>
         </w:rPr>
-        <w:t xml:space="preserve">Dr. </w:t>
+        <w:t>{</w:t>
       </w:r>
       <w:proofErr w:type="spellStart"/>
       <w:r>
@@ -3270,7 +3124,7 @@
           <w:rFonts w:ascii="Arial" w:hAnsi="Arial" w:cs="Arial"/>
           <w:color w:val="000000"/>
         </w:rPr>
-        <w:t>med</w:t>
+        <w:t>Signer</w:t>
       </w:r>
       <w:proofErr w:type="spellEnd"/>
       <w:r>
@@ -3278,33 +3132,8 @@
           <w:rFonts w:ascii="Arial" w:hAnsi="Arial" w:cs="Arial"/>
           <w:color w:val="000000"/>
         </w:rPr>
-        <w:t xml:space="preserve"> </w:t>
+        <w:t>}</w:t>
       </w:r>
-      <w:proofErr w:type="spellStart"/>
-      <w:r>
-        <w:rPr>
-          <w:rFonts w:ascii="Arial" w:hAnsi="Arial" w:cs="Arial"/>
-          <w:color w:val="000000"/>
-        </w:rPr>
-        <w:t>Thiên-Trí</w:t>
-      </w:r>
-      <w:proofErr w:type="spellEnd"/>
-      <w:r>
-        <w:rPr>
-          <w:rFonts w:ascii="Arial" w:hAnsi="Arial" w:cs="Arial"/>
-          <w:color w:val="000000"/>
-        </w:rPr>
-        <w:t xml:space="preserve"> </w:t>
-      </w:r>
-      <w:proofErr w:type="spellStart"/>
-      <w:r>
-        <w:rPr>
-          <w:rFonts w:ascii="Arial" w:hAnsi="Arial" w:cs="Arial"/>
-          <w:color w:val="000000"/>
-        </w:rPr>
-        <w:t>Lâm</w:t>
-      </w:r>
-      <w:proofErr w:type="spellEnd"/>
     </w:p>
     <w:sectPr>
       <w:headerReference w:type="default" r:id="rId8"/>
@@ -3784,7 +3613,7 @@
         <w:sz w:val="20"/>
         <w:szCs w:val="20"/>
       </w:rPr>
-      <w:t>1</w:t>
+      <w:t>2</w:t>
     </w:r>
     <w:r>
       <w:rPr>

</xml_diff>

<commit_message>
Added ValidFromYear to EUCast model
</commit_message>
<xml_diff>
--- a/HaemophilusWeb/ReportTemplates/befund.docx
+++ b/HaemophilusWeb/ReportTemplates/befund.docx
@@ -1830,7 +1830,7 @@
           </w:tcPr>
           <w:tbl>
             <w:tblPr>
-              <w:tblStyle w:val="Tabellenraster"/>
+              <w:tblStyle w:val="TableGrid"/>
               <w:tblW w:w="0" w:type="auto"/>
               <w:tblBorders>
                 <w:top w:val="none" w:sz="0" w:space="0" w:color="auto"/>
@@ -2154,23 +2154,7 @@
           <w:bCs/>
           <w:color w:val="000000"/>
         </w:rPr>
-        <w:t>I</w:t>
-      </w:r>
-      <w:r>
-        <w:rPr>
-          <w:rFonts w:ascii="Arial" w:hAnsi="Arial" w:cs="Arial"/>
-          <w:bCs/>
-          <w:color w:val="000000"/>
-        </w:rPr>
-        <w:t>nterpretation</w:t>
-      </w:r>
-      <w:r>
-        <w:rPr>
-          <w:rFonts w:ascii="Arial" w:hAnsi="Arial" w:cs="Arial"/>
-          <w:bCs/>
-          <w:color w:val="000000"/>
-        </w:rPr>
-        <w:t>Disclaimer</w:t>
+        <w:t>InterpretationDisclaimer</w:t>
       </w:r>
       <w:proofErr w:type="spellEnd"/>
       <w:r>
@@ -2197,8 +2181,6 @@
           <w:rFonts w:ascii="Arial" w:hAnsi="Arial" w:cs="Arial"/>
         </w:rPr>
       </w:pPr>
-      <w:bookmarkStart w:id="4" w:name="_GoBack"/>
-      <w:bookmarkEnd w:id="4"/>
     </w:p>
     <w:p>
       <w:pPr>
@@ -2298,7 +2280,7 @@
     </w:p>
     <w:tbl>
       <w:tblPr>
-        <w:tblW w:w="9229" w:type="dxa"/>
+        <w:tblW w:w="10080" w:type="dxa"/>
         <w:tblInd w:w="55" w:type="dxa"/>
         <w:tblBorders>
           <w:top w:val="single" w:sz="4" w:space="0" w:color="auto"/>
@@ -2318,8 +2300,9 @@
       <w:tblGrid>
         <w:gridCol w:w="2341"/>
         <w:gridCol w:w="3203"/>
-        <w:gridCol w:w="1842"/>
-        <w:gridCol w:w="1843"/>
+        <w:gridCol w:w="1417"/>
+        <w:gridCol w:w="1559"/>
+        <w:gridCol w:w="1560"/>
       </w:tblGrid>
       <w:tr>
         <w:trPr>
@@ -2328,6 +2311,7 @@
         <w:tc>
           <w:tcPr>
             <w:tcW w:w="2341" w:type="dxa"/>
+            <w:vMerge w:val="restart"/>
             <w:shd w:val="clear" w:color="000000" w:fill="BFBFBF"/>
             <w:vAlign w:val="center"/>
           </w:tcPr>
@@ -2382,6 +2366,7 @@
         <w:tc>
           <w:tcPr>
             <w:tcW w:w="3203" w:type="dxa"/>
+            <w:vMerge w:val="restart"/>
             <w:vAlign w:val="center"/>
           </w:tcPr>
           <w:p>
@@ -2434,19 +2419,24 @@
         </w:tc>
         <w:tc>
           <w:tcPr>
-            <w:tcW w:w="3685" w:type="dxa"/>
-            <w:gridSpan w:val="2"/>
-            <w:shd w:val="clear" w:color="auto" w:fill="C0C0C0"/>
+            <w:tcW w:w="4536" w:type="dxa"/>
+            <w:gridSpan w:val="3"/>
+            <w:tcBorders>
+              <w:bottom w:val="nil"/>
+            </w:tcBorders>
+            <w:shd w:val="clear" w:color="auto" w:fill="BFBFBF" w:themeFill="background1" w:themeFillShade="BF"/>
           </w:tcPr>
           <w:p>
             <w:pPr>
-              <w:rPr>
-                <w:rFonts w:ascii="Arial" w:hAnsi="Arial" w:cs="Arial"/>
-                <w:b/>
-                <w:bCs/>
-                <w:color w:val="000000"/>
-                <w:sz w:val="22"/>
-                <w:szCs w:val="22"/>
+              <w:jc w:val="center"/>
+              <w:rPr>
+                <w:rFonts w:ascii="Arial" w:hAnsi="Arial" w:cs="Arial"/>
+                <w:b/>
+                <w:bCs/>
+                <w:color w:val="000000"/>
+                <w:sz w:val="22"/>
+                <w:szCs w:val="22"/>
+                <w:lang w:val="en-US"/>
               </w:rPr>
             </w:pPr>
             <w:r>
@@ -2458,48 +2448,184 @@
                 <w:sz w:val="22"/>
                 <w:szCs w:val="22"/>
               </w:rPr>
-              <w:t>Grenzwerte nach EUCAST 2013</w:t>
+              <w:t>Grenzwerte nach EUCAST</w:t>
             </w:r>
           </w:p>
+        </w:tc>
+      </w:tr>
+      <w:tr>
+        <w:trPr>
+          <w:trHeight w:val="300"/>
+        </w:trPr>
+        <w:tc>
+          <w:tcPr>
+            <w:tcW w:w="2341" w:type="dxa"/>
+            <w:vMerge/>
+            <w:shd w:val="clear" w:color="000000" w:fill="BFBFBF"/>
+            <w:vAlign w:val="bottom"/>
+          </w:tcPr>
           <w:p>
             <w:pPr>
-              <w:tabs>
-                <w:tab w:val="left" w:pos="695"/>
-                <w:tab w:val="left" w:pos="2450"/>
-              </w:tabs>
-              <w:rPr>
-                <w:rFonts w:ascii="Arial" w:hAnsi="Arial" w:cs="Arial"/>
-                <w:b/>
-                <w:bCs/>
-                <w:color w:val="000000"/>
+              <w:rPr>
+                <w:rFonts w:ascii="Arial" w:hAnsi="Arial" w:cs="Arial"/>
+                <w:b/>
+                <w:bCs/>
+                <w:iCs/>
                 <w:sz w:val="22"/>
                 <w:szCs w:val="22"/>
               </w:rPr>
             </w:pPr>
-            <w:r>
-              <w:rPr>
-                <w:rFonts w:ascii="Arial" w:hAnsi="Arial" w:cs="Arial"/>
-                <w:b/>
-                <w:bCs/>
-                <w:color w:val="000000"/>
-                <w:sz w:val="22"/>
-                <w:szCs w:val="22"/>
-              </w:rPr>
-              <w:tab/>
+          </w:p>
+        </w:tc>
+        <w:tc>
+          <w:tcPr>
+            <w:tcW w:w="3203" w:type="dxa"/>
+            <w:vMerge/>
+            <w:vAlign w:val="bottom"/>
+          </w:tcPr>
+          <w:p>
+            <w:pPr>
+              <w:rPr>
+                <w:rFonts w:ascii="Arial" w:hAnsi="Arial" w:cs="Arial"/>
+                <w:b/>
+                <w:bCs/>
+                <w:color w:val="000000"/>
+                <w:sz w:val="22"/>
+                <w:szCs w:val="22"/>
+              </w:rPr>
+            </w:pPr>
+          </w:p>
+        </w:tc>
+        <w:tc>
+          <w:tcPr>
+            <w:tcW w:w="1417" w:type="dxa"/>
+            <w:tcBorders>
+              <w:top w:val="nil"/>
+              <w:right w:val="nil"/>
+            </w:tcBorders>
+            <w:shd w:val="clear" w:color="auto" w:fill="BFBFBF" w:themeFill="background1" w:themeFillShade="BF"/>
+          </w:tcPr>
+          <w:p>
+            <w:pPr>
+              <w:rPr>
+                <w:rFonts w:ascii="Arial" w:hAnsi="Arial" w:cs="Arial"/>
+                <w:b/>
+                <w:bCs/>
+                <w:color w:val="000000"/>
+                <w:sz w:val="22"/>
+                <w:szCs w:val="22"/>
+              </w:rPr>
+            </w:pPr>
+            <w:r>
+              <w:rPr>
+                <w:rFonts w:ascii="Arial" w:hAnsi="Arial" w:cs="Arial"/>
+                <w:b/>
+                <w:bCs/>
+                <w:color w:val="000000"/>
+                <w:sz w:val="22"/>
+                <w:szCs w:val="22"/>
+              </w:rPr>
               <w:t>S</w:t>
             </w:r>
-            <w:r>
-              <w:rPr>
-                <w:rFonts w:ascii="Arial" w:hAnsi="Arial" w:cs="Arial"/>
-                <w:b/>
-                <w:bCs/>
-                <w:color w:val="000000"/>
-                <w:sz w:val="22"/>
-                <w:szCs w:val="22"/>
-              </w:rPr>
-              <w:tab/>
+          </w:p>
+        </w:tc>
+        <w:tc>
+          <w:tcPr>
+            <w:tcW w:w="1559" w:type="dxa"/>
+            <w:tcBorders>
+              <w:top w:val="nil"/>
+              <w:left w:val="nil"/>
+              <w:right w:val="nil"/>
+            </w:tcBorders>
+            <w:shd w:val="clear" w:color="auto" w:fill="BFBFBF" w:themeFill="background1" w:themeFillShade="BF"/>
+          </w:tcPr>
+          <w:p>
+            <w:pPr>
+              <w:rPr>
+                <w:rFonts w:ascii="Arial" w:hAnsi="Arial" w:cs="Arial"/>
+                <w:b/>
+                <w:bCs/>
+                <w:color w:val="000000"/>
+                <w:sz w:val="22"/>
+                <w:szCs w:val="22"/>
+                <w:lang w:val="en-US"/>
+              </w:rPr>
+            </w:pPr>
+            <w:r>
+              <w:rPr>
+                <w:rFonts w:ascii="Arial" w:hAnsi="Arial" w:cs="Arial"/>
+                <w:b/>
+                <w:bCs/>
+                <w:color w:val="000000"/>
+                <w:sz w:val="22"/>
+                <w:szCs w:val="22"/>
+                <w:lang w:val="en-US"/>
+              </w:rPr>
               <w:t>R</w:t>
             </w:r>
+          </w:p>
+        </w:tc>
+        <w:tc>
+          <w:tcPr>
+            <w:tcW w:w="1560" w:type="dxa"/>
+            <w:tcBorders>
+              <w:top w:val="nil"/>
+              <w:left w:val="nil"/>
+            </w:tcBorders>
+            <w:shd w:val="clear" w:color="auto" w:fill="BFBFBF" w:themeFill="background1" w:themeFillShade="BF"/>
+          </w:tcPr>
+          <w:p>
+            <w:pPr>
+              <w:rPr>
+                <w:rFonts w:ascii="Arial" w:hAnsi="Arial" w:cs="Arial"/>
+                <w:b/>
+                <w:bCs/>
+                <w:color w:val="000000"/>
+                <w:sz w:val="22"/>
+                <w:szCs w:val="22"/>
+                <w:lang w:val="en-US"/>
+              </w:rPr>
+            </w:pPr>
+            <w:proofErr w:type="spellStart"/>
+            <w:r>
+              <w:rPr>
+                <w:rFonts w:ascii="Arial" w:hAnsi="Arial" w:cs="Arial"/>
+                <w:b/>
+                <w:bCs/>
+                <w:color w:val="000000"/>
+                <w:sz w:val="22"/>
+                <w:szCs w:val="22"/>
+                <w:lang w:val="en-US"/>
+              </w:rPr>
+              <w:t>gültig</w:t>
+            </w:r>
+            <w:proofErr w:type="spellEnd"/>
+            <w:r>
+              <w:rPr>
+                <w:rFonts w:ascii="Arial" w:hAnsi="Arial" w:cs="Arial"/>
+                <w:b/>
+                <w:bCs/>
+                <w:color w:val="000000"/>
+                <w:sz w:val="22"/>
+                <w:szCs w:val="22"/>
+                <w:lang w:val="en-US"/>
+              </w:rPr>
+              <w:t xml:space="preserve"> </w:t>
+            </w:r>
+            <w:proofErr w:type="spellStart"/>
+            <w:r>
+              <w:rPr>
+                <w:rFonts w:ascii="Arial" w:hAnsi="Arial" w:cs="Arial"/>
+                <w:b/>
+                <w:bCs/>
+                <w:color w:val="000000"/>
+                <w:sz w:val="22"/>
+                <w:szCs w:val="22"/>
+                <w:lang w:val="en-US"/>
+              </w:rPr>
+              <w:t>seit</w:t>
+            </w:r>
+            <w:proofErr w:type="spellEnd"/>
           </w:p>
         </w:tc>
       </w:tr>
@@ -2686,7 +2812,7 @@
         </w:tc>
         <w:tc>
           <w:tcPr>
-            <w:tcW w:w="1842" w:type="dxa"/>
+            <w:tcW w:w="1417" w:type="dxa"/>
             <w:shd w:val="clear" w:color="auto" w:fill="auto"/>
           </w:tcPr>
           <w:p>
@@ -2709,18 +2835,7 @@
                 <w:sz w:val="22"/>
                 <w:szCs w:val="22"/>
               </w:rPr>
-              <w:t>≤</w:t>
-            </w:r>
-            <w:r>
-              <w:rPr>
-                <w:rFonts w:ascii="Arial" w:hAnsi="Arial" w:cs="Arial"/>
-                <w:b/>
-                <w:bCs/>
-                <w:color w:val="000000"/>
-                <w:sz w:val="22"/>
-                <w:szCs w:val="22"/>
-              </w:rPr>
-              <w:t>{</w:t>
+              <w:t>≤{</w:t>
             </w:r>
             <w:proofErr w:type="spellStart"/>
             <w:r>
@@ -2732,18 +2847,7 @@
                 <w:sz w:val="22"/>
                 <w:szCs w:val="22"/>
               </w:rPr>
-              <w:t>MicBreakpointSusceptibl</w:t>
-            </w:r>
-            <w:r>
-              <w:rPr>
-                <w:rFonts w:ascii="Arial" w:hAnsi="Arial" w:cs="Arial"/>
-                <w:b/>
-                <w:bCs/>
-                <w:color w:val="000000"/>
-                <w:sz w:val="22"/>
-                <w:szCs w:val="22"/>
-              </w:rPr>
-              <w:t>e</w:t>
+              <w:t>MicBreakpointSusceptible</w:t>
             </w:r>
             <w:proofErr w:type="spellEnd"/>
             <w:r>
@@ -2772,7 +2876,7 @@
         </w:tc>
         <w:tc>
           <w:tcPr>
-            <w:tcW w:w="1843" w:type="dxa"/>
+            <w:tcW w:w="1559" w:type="dxa"/>
             <w:shd w:val="clear" w:color="auto" w:fill="auto"/>
           </w:tcPr>
           <w:p>
@@ -2797,8 +2901,9 @@
                 <w:szCs w:val="22"/>
                 <w:lang w:val="en-US"/>
               </w:rPr>
-              <w:t>&gt;</w:t>
-            </w:r>
+              <w:t>&gt;{</w:t>
+            </w:r>
+            <w:proofErr w:type="spellStart"/>
             <w:r>
               <w:rPr>
                 <w:rFonts w:ascii="Arial" w:hAnsi="Arial" w:cs="Arial"/>
@@ -2809,6 +2914,63 @@
                 <w:szCs w:val="22"/>
                 <w:lang w:val="en-US"/>
               </w:rPr>
+              <w:t>MicBr</w:t>
+            </w:r>
+            <w:bookmarkStart w:id="4" w:name="_GoBack"/>
+            <w:bookmarkEnd w:id="4"/>
+            <w:r>
+              <w:rPr>
+                <w:rFonts w:ascii="Arial" w:hAnsi="Arial" w:cs="Arial"/>
+                <w:b/>
+                <w:bCs/>
+                <w:color w:val="000000"/>
+                <w:sz w:val="22"/>
+                <w:szCs w:val="22"/>
+                <w:lang w:val="en-US"/>
+              </w:rPr>
+              <w:t>eakpointResistent</w:t>
+            </w:r>
+            <w:proofErr w:type="spellEnd"/>
+            <w:r>
+              <w:rPr>
+                <w:rFonts w:ascii="Arial" w:hAnsi="Arial" w:cs="Arial"/>
+                <w:b/>
+                <w:bCs/>
+                <w:color w:val="000000"/>
+                <w:sz w:val="22"/>
+                <w:szCs w:val="22"/>
+                <w:lang w:val="en-US"/>
+              </w:rPr>
+              <w:t>} µg/ml</w:t>
+            </w:r>
+          </w:p>
+        </w:tc>
+        <w:tc>
+          <w:tcPr>
+            <w:tcW w:w="1560" w:type="dxa"/>
+          </w:tcPr>
+          <w:p>
+            <w:pPr>
+              <w:rPr>
+                <w:rFonts w:ascii="Arial" w:hAnsi="Arial" w:cs="Arial"/>
+                <w:b/>
+                <w:bCs/>
+                <w:color w:val="000000"/>
+                <w:sz w:val="22"/>
+                <w:szCs w:val="22"/>
+                <w:lang w:val="en-US"/>
+              </w:rPr>
+            </w:pPr>
+            <w:r>
+              <w:rPr>
+                <w:rFonts w:ascii="Arial" w:hAnsi="Arial" w:cs="Arial"/>
+                <w:b/>
+                <w:bCs/>
+                <w:color w:val="000000"/>
+                <w:sz w:val="22"/>
+                <w:szCs w:val="22"/>
+                <w:lang w:val="en-US"/>
+              </w:rPr>
               <w:t>{</w:t>
             </w:r>
             <w:proofErr w:type="spellStart"/>
@@ -2822,7 +2984,7 @@
                 <w:szCs w:val="22"/>
                 <w:lang w:val="en-US"/>
               </w:rPr>
-              <w:t>MicBreakpointResistent</w:t>
+              <w:t>ValidFromYear</w:t>
             </w:r>
             <w:proofErr w:type="spellEnd"/>
             <w:r>
@@ -2836,18 +2998,6 @@
                 <w:lang w:val="en-US"/>
               </w:rPr>
               <w:t>}</w:t>
-            </w:r>
-            <w:r>
-              <w:rPr>
-                <w:rFonts w:ascii="Arial" w:hAnsi="Arial" w:cs="Arial"/>
-                <w:b/>
-                <w:bCs/>
-                <w:color w:val="000000"/>
-                <w:sz w:val="22"/>
-                <w:szCs w:val="22"/>
-                <w:lang w:val="en-US"/>
-              </w:rPr>
-              <w:t xml:space="preserve"> µg/ml</w:t>
             </w:r>
             <w:r>
               <w:rPr>
@@ -3184,6 +3334,7 @@
     <w:r>
       <w:rPr>
         <w:noProof/>
+        <w:lang w:val="en-US" w:eastAsia="en-US"/>
       </w:rPr>
       <w:drawing>
         <wp:anchor distT="0" distB="0" distL="114300" distR="114300" simplePos="0" relativeHeight="251656704" behindDoc="0" locked="0" layoutInCell="1" allowOverlap="1">
@@ -3278,7 +3429,7 @@
     </w:r>
     <w:r>
       <w:rPr>
-        <w:rStyle w:val="Seitenzahl"/>
+        <w:rStyle w:val="PageNumber"/>
         <w:sz w:val="20"/>
         <w:szCs w:val="20"/>
       </w:rPr>
@@ -3286,7 +3437,7 @@
     </w:r>
     <w:r>
       <w:rPr>
-        <w:rStyle w:val="Seitenzahl"/>
+        <w:rStyle w:val="PageNumber"/>
         <w:sz w:val="20"/>
         <w:szCs w:val="20"/>
       </w:rPr>
@@ -3294,7 +3445,7 @@
     </w:r>
     <w:r>
       <w:rPr>
-        <w:rStyle w:val="Seitenzahl"/>
+        <w:rStyle w:val="PageNumber"/>
         <w:sz w:val="20"/>
         <w:szCs w:val="20"/>
       </w:rPr>
@@ -3302,7 +3453,7 @@
     </w:r>
     <w:r>
       <w:rPr>
-        <w:rStyle w:val="Seitenzahl"/>
+        <w:rStyle w:val="PageNumber"/>
         <w:noProof/>
         <w:sz w:val="20"/>
         <w:szCs w:val="20"/>
@@ -3311,7 +3462,7 @@
     </w:r>
     <w:r>
       <w:rPr>
-        <w:rStyle w:val="Seitenzahl"/>
+        <w:rStyle w:val="PageNumber"/>
         <w:sz w:val="20"/>
         <w:szCs w:val="20"/>
       </w:rPr>
@@ -3319,7 +3470,7 @@
     </w:r>
     <w:r>
       <w:rPr>
-        <w:rStyle w:val="Seitenzahl"/>
+        <w:rStyle w:val="PageNumber"/>
         <w:sz w:val="20"/>
         <w:szCs w:val="20"/>
       </w:rPr>
@@ -3327,7 +3478,7 @@
     </w:r>
     <w:r>
       <w:rPr>
-        <w:rStyle w:val="Seitenzahl"/>
+        <w:rStyle w:val="PageNumber"/>
         <w:sz w:val="20"/>
         <w:szCs w:val="20"/>
       </w:rPr>
@@ -3335,7 +3486,7 @@
     </w:r>
     <w:r>
       <w:rPr>
-        <w:rStyle w:val="Seitenzahl"/>
+        <w:rStyle w:val="PageNumber"/>
         <w:sz w:val="20"/>
         <w:szCs w:val="20"/>
       </w:rPr>
@@ -3343,7 +3494,7 @@
     </w:r>
     <w:r>
       <w:rPr>
-        <w:rStyle w:val="Seitenzahl"/>
+        <w:rStyle w:val="PageNumber"/>
         <w:sz w:val="20"/>
         <w:szCs w:val="20"/>
       </w:rPr>
@@ -3351,7 +3502,7 @@
     </w:r>
     <w:r>
       <w:rPr>
-        <w:rStyle w:val="Seitenzahl"/>
+        <w:rStyle w:val="PageNumber"/>
         <w:noProof/>
         <w:sz w:val="20"/>
         <w:szCs w:val="20"/>
@@ -3360,7 +3511,7 @@
     </w:r>
     <w:r>
       <w:rPr>
-        <w:rStyle w:val="Seitenzahl"/>
+        <w:rStyle w:val="PageNumber"/>
         <w:sz w:val="20"/>
         <w:szCs w:val="20"/>
       </w:rPr>
@@ -3417,7 +3568,7 @@
   </w:p>
   <w:p>
     <w:pPr>
-      <w:pStyle w:val="Fuzeile"/>
+      <w:pStyle w:val="Footer"/>
       <w:rPr>
         <w:lang w:val="en-US"/>
       </w:rPr>
@@ -3441,6 +3592,7 @@
     <w:r>
       <w:rPr>
         <w:noProof/>
+        <w:lang w:val="en-US" w:eastAsia="en-US"/>
       </w:rPr>
       <w:drawing>
         <wp:anchor distT="0" distB="0" distL="114300" distR="114300" simplePos="0" relativeHeight="251660800" behindDoc="0" locked="0" layoutInCell="1" allowOverlap="1">
@@ -3535,7 +3687,7 @@
     </w:r>
     <w:r>
       <w:rPr>
-        <w:rStyle w:val="Seitenzahl"/>
+        <w:rStyle w:val="PageNumber"/>
         <w:sz w:val="20"/>
         <w:szCs w:val="20"/>
       </w:rPr>
@@ -3543,7 +3695,7 @@
     </w:r>
     <w:r>
       <w:rPr>
-        <w:rStyle w:val="Seitenzahl"/>
+        <w:rStyle w:val="PageNumber"/>
         <w:sz w:val="20"/>
         <w:szCs w:val="20"/>
       </w:rPr>
@@ -3551,7 +3703,7 @@
     </w:r>
     <w:r>
       <w:rPr>
-        <w:rStyle w:val="Seitenzahl"/>
+        <w:rStyle w:val="PageNumber"/>
         <w:sz w:val="20"/>
         <w:szCs w:val="20"/>
       </w:rPr>
@@ -3559,7 +3711,7 @@
     </w:r>
     <w:r>
       <w:rPr>
-        <w:rStyle w:val="Seitenzahl"/>
+        <w:rStyle w:val="PageNumber"/>
         <w:noProof/>
         <w:sz w:val="20"/>
         <w:szCs w:val="20"/>
@@ -3568,7 +3720,7 @@
     </w:r>
     <w:r>
       <w:rPr>
-        <w:rStyle w:val="Seitenzahl"/>
+        <w:rStyle w:val="PageNumber"/>
         <w:sz w:val="20"/>
         <w:szCs w:val="20"/>
       </w:rPr>
@@ -3576,7 +3728,7 @@
     </w:r>
     <w:r>
       <w:rPr>
-        <w:rStyle w:val="Seitenzahl"/>
+        <w:rStyle w:val="PageNumber"/>
         <w:sz w:val="20"/>
         <w:szCs w:val="20"/>
       </w:rPr>
@@ -3584,7 +3736,7 @@
     </w:r>
     <w:r>
       <w:rPr>
-        <w:rStyle w:val="Seitenzahl"/>
+        <w:rStyle w:val="PageNumber"/>
         <w:sz w:val="20"/>
         <w:szCs w:val="20"/>
       </w:rPr>
@@ -3592,7 +3744,7 @@
     </w:r>
     <w:r>
       <w:rPr>
-        <w:rStyle w:val="Seitenzahl"/>
+        <w:rStyle w:val="PageNumber"/>
         <w:sz w:val="20"/>
         <w:szCs w:val="20"/>
       </w:rPr>
@@ -3600,7 +3752,7 @@
     </w:r>
     <w:r>
       <w:rPr>
-        <w:rStyle w:val="Seitenzahl"/>
+        <w:rStyle w:val="PageNumber"/>
         <w:sz w:val="20"/>
         <w:szCs w:val="20"/>
       </w:rPr>
@@ -3608,7 +3760,7 @@
     </w:r>
     <w:r>
       <w:rPr>
-        <w:rStyle w:val="Seitenzahl"/>
+        <w:rStyle w:val="PageNumber"/>
         <w:noProof/>
         <w:sz w:val="20"/>
         <w:szCs w:val="20"/>
@@ -3617,7 +3769,7 @@
     </w:r>
     <w:r>
       <w:rPr>
-        <w:rStyle w:val="Seitenzahl"/>
+        <w:rStyle w:val="PageNumber"/>
         <w:sz w:val="20"/>
         <w:szCs w:val="20"/>
       </w:rPr>
@@ -3674,7 +3826,7 @@
   </w:p>
   <w:p>
     <w:pPr>
-      <w:pStyle w:val="Fuzeile"/>
+      <w:pStyle w:val="Footer"/>
     </w:pPr>
   </w:p>
 </w:ftr>
@@ -3735,6 +3887,7 @@
         <w:spacing w:val="20"/>
         <w:sz w:val="28"/>
         <w:szCs w:val="28"/>
+        <w:lang w:val="en-US" w:eastAsia="en-US"/>
       </w:rPr>
       <w:drawing>
         <wp:anchor distT="0" distB="0" distL="114300" distR="114300" simplePos="0" relativeHeight="251654656" behindDoc="1" locked="0" layoutInCell="1" allowOverlap="1">
@@ -3820,6 +3973,7 @@
         <w:spacing w:val="20"/>
         <w:sz w:val="28"/>
         <w:szCs w:val="28"/>
+        <w:lang w:val="en-US" w:eastAsia="en-US"/>
       </w:rPr>
       <w:drawing>
         <wp:anchor distT="0" distB="0" distL="114300" distR="114300" simplePos="0" relativeHeight="251655680" behindDoc="0" locked="0" layoutInCell="1" allowOverlap="1">
@@ -3975,7 +4129,7 @@
   </w:p>
   <w:p>
     <w:pPr>
-      <w:pStyle w:val="Kopfzeile"/>
+      <w:pStyle w:val="Header"/>
       <w:rPr>
         <w:sz w:val="12"/>
         <w:szCs w:val="12"/>
@@ -3984,7 +4138,7 @@
   </w:p>
   <w:p>
     <w:pPr>
-      <w:pStyle w:val="Kopfzeile"/>
+      <w:pStyle w:val="Header"/>
       <w:rPr>
         <w:sz w:val="12"/>
         <w:szCs w:val="12"/>
@@ -3993,7 +4147,7 @@
   </w:p>
   <w:p>
     <w:pPr>
-      <w:pStyle w:val="Kopfzeile"/>
+      <w:pStyle w:val="Header"/>
       <w:rPr>
         <w:sz w:val="12"/>
         <w:szCs w:val="12"/>
@@ -4039,6 +4193,7 @@
         <w:spacing w:val="20"/>
         <w:sz w:val="28"/>
         <w:szCs w:val="28"/>
+        <w:lang w:val="en-US" w:eastAsia="en-US"/>
       </w:rPr>
       <w:drawing>
         <wp:anchor distT="0" distB="0" distL="114300" distR="114300" simplePos="0" relativeHeight="251657728" behindDoc="1" locked="0" layoutInCell="1" allowOverlap="1">
@@ -4124,6 +4279,7 @@
         <w:spacing w:val="20"/>
         <w:sz w:val="28"/>
         <w:szCs w:val="28"/>
+        <w:lang w:val="en-US" w:eastAsia="en-US"/>
       </w:rPr>
       <w:drawing>
         <wp:anchor distT="0" distB="0" distL="114300" distR="114300" simplePos="0" relativeHeight="251658752" behindDoc="0" locked="0" layoutInCell="1" allowOverlap="1">
@@ -4279,7 +4435,7 @@
   </w:p>
   <w:p>
     <w:pPr>
-      <w:pStyle w:val="Kopfzeile"/>
+      <w:pStyle w:val="Header"/>
       <w:rPr>
         <w:sz w:val="12"/>
         <w:szCs w:val="12"/>
@@ -4288,7 +4444,7 @@
   </w:p>
   <w:p>
     <w:pPr>
-      <w:pStyle w:val="Kopfzeile"/>
+      <w:pStyle w:val="Header"/>
       <w:rPr>
         <w:sz w:val="12"/>
         <w:szCs w:val="12"/>
@@ -4299,6 +4455,7 @@
         <w:noProof/>
         <w:sz w:val="12"/>
         <w:szCs w:val="12"/>
+        <w:lang w:val="en-US" w:eastAsia="en-US"/>
       </w:rPr>
       <mc:AlternateContent>
         <mc:Choice Requires="wps">
@@ -5623,7 +5780,7 @@
   </w:p>
   <w:p>
     <w:pPr>
-      <w:pStyle w:val="Kopfzeile"/>
+      <w:pStyle w:val="Header"/>
       <w:rPr>
         <w:sz w:val="12"/>
         <w:szCs w:val="12"/>
@@ -5632,7 +5789,7 @@
   </w:p>
   <w:p>
     <w:pPr>
-      <w:pStyle w:val="Kopfzeile"/>
+      <w:pStyle w:val="Header"/>
       <w:rPr>
         <w:sz w:val="12"/>
         <w:szCs w:val="12"/>
@@ -5655,7 +5812,7 @@
   </w:p>
   <w:p>
     <w:pPr>
-      <w:pStyle w:val="Kopfzeile"/>
+      <w:pStyle w:val="Header"/>
     </w:pPr>
   </w:p>
 </w:hdr>
@@ -5970,7 +6127,7 @@
     <w:lsdException w:name="Bibliography" w:uiPriority="37"/>
     <w:lsdException w:name="TOC Heading" w:uiPriority="39" w:qFormat="1"/>
   </w:latentStyles>
-  <w:style w:type="paragraph" w:default="1" w:styleId="Standard">
+  <w:style w:type="paragraph" w:default="1" w:styleId="Normal">
     <w:name w:val="Normal"/>
     <w:qFormat/>
     <w:rPr>
@@ -5978,13 +6135,13 @@
       <w:szCs w:val="24"/>
     </w:rPr>
   </w:style>
-  <w:style w:type="character" w:default="1" w:styleId="Absatz-Standardschriftart">
+  <w:style w:type="character" w:default="1" w:styleId="DefaultParagraphFont">
     <w:name w:val="Default Paragraph Font"/>
     <w:uiPriority w:val="1"/>
     <w:semiHidden/>
     <w:unhideWhenUsed/>
   </w:style>
-  <w:style w:type="table" w:default="1" w:styleId="NormaleTabelle">
+  <w:style w:type="table" w:default="1" w:styleId="TableNormal">
     <w:name w:val="Normal Table"/>
     <w:uiPriority w:val="99"/>
     <w:semiHidden/>
@@ -5999,7 +6156,7 @@
       </w:tblCellMar>
     </w:tblPr>
   </w:style>
-  <w:style w:type="numbering" w:default="1" w:styleId="KeineListe">
+  <w:style w:type="numbering" w:default="1" w:styleId="NoList">
     <w:name w:val="No List"/>
     <w:uiPriority w:val="99"/>
     <w:semiHidden/>
@@ -6007,16 +6164,16 @@
   </w:style>
   <w:style w:type="character" w:styleId="Hyperlink">
     <w:name w:val="Hyperlink"/>
-    <w:basedOn w:val="Absatz-Standardschriftart"/>
+    <w:basedOn w:val="DefaultParagraphFont"/>
     <w:rsid w:val="00D241AE"/>
     <w:rPr>
       <w:color w:val="0000FF"/>
       <w:u w:val="single"/>
     </w:rPr>
   </w:style>
-  <w:style w:type="table" w:styleId="Tabellenraster">
+  <w:style w:type="table" w:styleId="TableGrid">
     <w:name w:val="Table Grid"/>
-    <w:basedOn w:val="NormaleTabelle"/>
+    <w:basedOn w:val="TableNormal"/>
     <w:rsid w:val="006B2380"/>
     <w:tblPr>
       <w:tblInd w:w="0" w:type="dxa"/>
@@ -6036,9 +6193,9 @@
       </w:tblCellMar>
     </w:tblPr>
   </w:style>
-  <w:style w:type="paragraph" w:styleId="Kopfzeile">
+  <w:style w:type="paragraph" w:styleId="Header">
     <w:name w:val="header"/>
-    <w:basedOn w:val="Standard"/>
+    <w:basedOn w:val="Normal"/>
     <w:rsid w:val="005B176D"/>
     <w:pPr>
       <w:tabs>
@@ -6047,9 +6204,9 @@
       </w:tabs>
     </w:pPr>
   </w:style>
-  <w:style w:type="paragraph" w:styleId="Fuzeile">
+  <w:style w:type="paragraph" w:styleId="Footer">
     <w:name w:val="footer"/>
-    <w:basedOn w:val="Standard"/>
+    <w:basedOn w:val="Normal"/>
     <w:rsid w:val="005B176D"/>
     <w:pPr>
       <w:tabs>
@@ -6060,7 +6217,7 @@
   </w:style>
   <w:style w:type="numbering" w:customStyle="1" w:styleId="FormatvorlageAufgezhlt">
     <w:name w:val="Formatvorlage Aufgezählt"/>
-    <w:basedOn w:val="KeineListe"/>
+    <w:basedOn w:val="NoList"/>
     <w:rsid w:val="000B6F6F"/>
     <w:pPr>
       <w:numPr>
@@ -6068,9 +6225,9 @@
       </w:numPr>
     </w:pPr>
   </w:style>
-  <w:style w:type="paragraph" w:styleId="Sprechblasentext">
+  <w:style w:type="paragraph" w:styleId="BalloonText">
     <w:name w:val="Balloon Text"/>
-    <w:basedOn w:val="Standard"/>
+    <w:basedOn w:val="Normal"/>
     <w:semiHidden/>
     <w:rsid w:val="00F96824"/>
     <w:rPr>
@@ -6079,14 +6236,14 @@
       <w:szCs w:val="16"/>
     </w:rPr>
   </w:style>
-  <w:style w:type="character" w:styleId="Seitenzahl">
+  <w:style w:type="character" w:styleId="PageNumber">
     <w:name w:val="page number"/>
-    <w:basedOn w:val="Absatz-Standardschriftart"/>
+    <w:basedOn w:val="DefaultParagraphFont"/>
     <w:rsid w:val="005B1304"/>
   </w:style>
-  <w:style w:type="paragraph" w:styleId="Listenabsatz">
+  <w:style w:type="paragraph" w:styleId="ListParagraph">
     <w:name w:val="List Paragraph"/>
-    <w:basedOn w:val="Standard"/>
+    <w:basedOn w:val="Normal"/>
     <w:uiPriority w:val="34"/>
     <w:qFormat/>
     <w:rsid w:val="00BD4337"/>
@@ -6248,7 +6405,7 @@
     <w:lsdException w:name="Bibliography" w:uiPriority="37"/>
     <w:lsdException w:name="TOC Heading" w:uiPriority="39" w:qFormat="1"/>
   </w:latentStyles>
-  <w:style w:type="paragraph" w:default="1" w:styleId="Standard">
+  <w:style w:type="paragraph" w:default="1" w:styleId="Normal">
     <w:name w:val="Normal"/>
     <w:qFormat/>
     <w:rPr>
@@ -6256,13 +6413,13 @@
       <w:szCs w:val="24"/>
     </w:rPr>
   </w:style>
-  <w:style w:type="character" w:default="1" w:styleId="Absatz-Standardschriftart">
+  <w:style w:type="character" w:default="1" w:styleId="DefaultParagraphFont">
     <w:name w:val="Default Paragraph Font"/>
     <w:uiPriority w:val="1"/>
     <w:semiHidden/>
     <w:unhideWhenUsed/>
   </w:style>
-  <w:style w:type="table" w:default="1" w:styleId="NormaleTabelle">
+  <w:style w:type="table" w:default="1" w:styleId="TableNormal">
     <w:name w:val="Normal Table"/>
     <w:uiPriority w:val="99"/>
     <w:semiHidden/>
@@ -6277,7 +6434,7 @@
       </w:tblCellMar>
     </w:tblPr>
   </w:style>
-  <w:style w:type="numbering" w:default="1" w:styleId="KeineListe">
+  <w:style w:type="numbering" w:default="1" w:styleId="NoList">
     <w:name w:val="No List"/>
     <w:uiPriority w:val="99"/>
     <w:semiHidden/>
@@ -6285,16 +6442,16 @@
   </w:style>
   <w:style w:type="character" w:styleId="Hyperlink">
     <w:name w:val="Hyperlink"/>
-    <w:basedOn w:val="Absatz-Standardschriftart"/>
+    <w:basedOn w:val="DefaultParagraphFont"/>
     <w:rsid w:val="00D241AE"/>
     <w:rPr>
       <w:color w:val="0000FF"/>
       <w:u w:val="single"/>
     </w:rPr>
   </w:style>
-  <w:style w:type="table" w:styleId="Tabellenraster">
+  <w:style w:type="table" w:styleId="TableGrid">
     <w:name w:val="Table Grid"/>
-    <w:basedOn w:val="NormaleTabelle"/>
+    <w:basedOn w:val="TableNormal"/>
     <w:rsid w:val="006B2380"/>
     <w:tblPr>
       <w:tblInd w:w="0" w:type="dxa"/>
@@ -6314,9 +6471,9 @@
       </w:tblCellMar>
     </w:tblPr>
   </w:style>
-  <w:style w:type="paragraph" w:styleId="Kopfzeile">
+  <w:style w:type="paragraph" w:styleId="Header">
     <w:name w:val="header"/>
-    <w:basedOn w:val="Standard"/>
+    <w:basedOn w:val="Normal"/>
     <w:rsid w:val="005B176D"/>
     <w:pPr>
       <w:tabs>
@@ -6325,9 +6482,9 @@
       </w:tabs>
     </w:pPr>
   </w:style>
-  <w:style w:type="paragraph" w:styleId="Fuzeile">
+  <w:style w:type="paragraph" w:styleId="Footer">
     <w:name w:val="footer"/>
-    <w:basedOn w:val="Standard"/>
+    <w:basedOn w:val="Normal"/>
     <w:rsid w:val="005B176D"/>
     <w:pPr>
       <w:tabs>
@@ -6338,7 +6495,7 @@
   </w:style>
   <w:style w:type="numbering" w:customStyle="1" w:styleId="FormatvorlageAufgezhlt">
     <w:name w:val="Formatvorlage Aufgezählt"/>
-    <w:basedOn w:val="KeineListe"/>
+    <w:basedOn w:val="NoList"/>
     <w:rsid w:val="000B6F6F"/>
     <w:pPr>
       <w:numPr>
@@ -6346,9 +6503,9 @@
       </w:numPr>
     </w:pPr>
   </w:style>
-  <w:style w:type="paragraph" w:styleId="Sprechblasentext">
+  <w:style w:type="paragraph" w:styleId="BalloonText">
     <w:name w:val="Balloon Text"/>
-    <w:basedOn w:val="Standard"/>
+    <w:basedOn w:val="Normal"/>
     <w:semiHidden/>
     <w:rsid w:val="00F96824"/>
     <w:rPr>
@@ -6357,14 +6514,14 @@
       <w:szCs w:val="16"/>
     </w:rPr>
   </w:style>
-  <w:style w:type="character" w:styleId="Seitenzahl">
+  <w:style w:type="character" w:styleId="PageNumber">
     <w:name w:val="page number"/>
-    <w:basedOn w:val="Absatz-Standardschriftart"/>
+    <w:basedOn w:val="DefaultParagraphFont"/>
     <w:rsid w:val="005B1304"/>
   </w:style>
-  <w:style w:type="paragraph" w:styleId="Listenabsatz">
+  <w:style w:type="paragraph" w:styleId="ListParagraph">
     <w:name w:val="List Paragraph"/>
-    <w:basedOn w:val="Standard"/>
+    <w:basedOn w:val="Normal"/>
     <w:uiPriority w:val="34"/>
     <w:qFormat/>
     <w:rsid w:val="00BD4337"/>

</xml_diff>